<commit_message>
txt, charts, tables working
</commit_message>
<xml_diff>
--- a/test/templates/temp_image.docx
+++ b/test/templates/temp_image.docx
@@ -2,16 +2,18 @@
 <file path=word/document.xml><?xml version="1.0" encoding="utf-8"?>
 <w:document xmlns:wpc="http://schemas.microsoft.com/office/word/2010/wordprocessingCanvas" xmlns:mo="http://schemas.microsoft.com/office/mac/office/2008/main" xmlns:mc="http://schemas.openxmlformats.org/markup-compatibility/2006" xmlns:mv="urn:schemas-microsoft-com:mac:vml" xmlns:o="urn:schemas-microsoft-com:office:office" xmlns:r="http://schemas.openxmlformats.org/officeDocument/2006/relationships" xmlns:m="http://schemas.openxmlformats.org/officeDocument/2006/math" xmlns:v="urn:schemas-microsoft-com:vml" xmlns:wp14="http://schemas.microsoft.com/office/word/2010/wordprocessingDrawing" xmlns:wp="http://schemas.openxmlformats.org/drawingml/2006/wordprocessingDrawing" xmlns:w10="urn:schemas-microsoft-com:office:word" xmlns:w="http://schemas.openxmlformats.org/wordprocessingml/2006/main" xmlns:w14="http://schemas.microsoft.com/office/word/2010/wordml" xmlns:wpg="http://schemas.microsoft.com/office/word/2010/wordprocessingGroup" xmlns:wpi="http://schemas.microsoft.com/office/word/2010/wordprocessingInk" xmlns:wne="http://schemas.microsoft.com/office/word/2006/wordml" xmlns:wps="http://schemas.microsoft.com/office/word/2010/wordprocessingShape" mc:Ignorable="w14 wp14">
   <w:body>
+    <w:p/>
     <w:p>
+      <w:bookmarkStart w:id="0" w:name="_GoBack"/>
       <w:r>
         <w:rPr>
           <w:noProof/>
         </w:rPr>
         <w:drawing>
-          <wp:inline distT="0" distB="0" distL="0" distR="0" wp14:anchorId="42374768" wp14:editId="2350600C">
-            <wp:extent cx="5270500" cy="3764915"/>
-            <wp:effectExtent l="0" t="0" r="12700" b="0"/>
-            <wp:docPr id="1" name="Picture 1" title="IMAGE"/>
+          <wp:inline distT="0" distB="0" distL="0" distR="0" wp14:anchorId="6B67CD5C" wp14:editId="439FCC11">
+            <wp:extent cx="5270500" cy="3949700"/>
+            <wp:effectExtent l="0" t="0" r="12700" b="12700"/>
+            <wp:docPr id="2" name="Picture 2" descr="Macintosh HD:Users:palopiie:Pwc:tax:gems:odf-report:test:templates:original.jpeg" title="IMAGE"/>
             <wp:cNvGraphicFramePr>
               <a:graphicFrameLocks xmlns:a="http://schemas.openxmlformats.org/drawingml/2006/main" noChangeAspect="1"/>
             </wp:cNvGraphicFramePr>
@@ -19,8 +21,10 @@
               <a:graphicData uri="http://schemas.openxmlformats.org/drawingml/2006/picture">
                 <pic:pic xmlns:pic="http://schemas.openxmlformats.org/drawingml/2006/picture">
                   <pic:nvPicPr>
-                    <pic:cNvPr id="0" name="image.jpeg"/>
-                    <pic:cNvPicPr/>
+                    <pic:cNvPr id="0" name="Picture 1" descr="Macintosh HD:Users:palopiie:Pwc:tax:gems:odf-report:test:templates:original.jpeg"/>
+                    <pic:cNvPicPr>
+                      <a:picLocks noChangeAspect="1" noChangeArrowheads="1"/>
+                    </pic:cNvPicPr>
                   </pic:nvPicPr>
                   <pic:blipFill>
                     <a:blip r:embed="rId5">
@@ -30,18 +34,23 @@
                         </a:ext>
                       </a:extLst>
                     </a:blip>
+                    <a:srcRect/>
                     <a:stretch>
                       <a:fillRect/>
                     </a:stretch>
                   </pic:blipFill>
-                  <pic:spPr>
+                  <pic:spPr bwMode="auto">
                     <a:xfrm>
                       <a:off x="0" y="0"/>
-                      <a:ext cx="5270500" cy="3764915"/>
+                      <a:ext cx="5270500" cy="3949700"/>
                     </a:xfrm>
                     <a:prstGeom prst="rect">
                       <a:avLst/>
                     </a:prstGeom>
+                    <a:noFill/>
+                    <a:ln>
+                      <a:noFill/>
+                    </a:ln>
                   </pic:spPr>
                 </pic:pic>
               </a:graphicData>
@@ -49,9 +58,6 @@
           </wp:inline>
         </w:drawing>
       </w:r>
-    </w:p>
-    <w:p>
-      <w:bookmarkStart w:id="0" w:name="_GoBack"/>
       <w:bookmarkEnd w:id="0"/>
     </w:p>
     <w:sectPr>

</xml_diff>

<commit_message>
fixed corrupt docx when writing images by changing the way images are written to the output buffer
</commit_message>
<xml_diff>
--- a/test/templates/temp_image.docx
+++ b/test/templates/temp_image.docx
@@ -4,16 +4,15 @@
   <w:body>
     <w:p/>
     <w:p>
-      <w:bookmarkStart w:id="0" w:name="_GoBack"/>
       <w:r>
         <w:rPr>
           <w:noProof/>
         </w:rPr>
         <w:drawing>
-          <wp:inline distT="0" distB="0" distL="0" distR="0" wp14:anchorId="6B67CD5C" wp14:editId="439FCC11">
-            <wp:extent cx="5270500" cy="3949700"/>
-            <wp:effectExtent l="0" t="0" r="12700" b="12700"/>
-            <wp:docPr id="2" name="Picture 2" descr="Macintosh HD:Users:palopiie:Pwc:tax:gems:odf-report:test:templates:original.jpeg" title="IMAGE"/>
+          <wp:inline distT="0" distB="0" distL="0" distR="0" wp14:anchorId="6B67CD5C" wp14:editId="14B871F7">
+            <wp:extent cx="4634314" cy="3749902"/>
+            <wp:effectExtent l="0" t="0" r="0" b="9525"/>
+            <wp:docPr id="2" name="Picture 2" title="IMAGE"/>
             <wp:cNvGraphicFramePr>
               <a:graphicFrameLocks xmlns:a="http://schemas.openxmlformats.org/drawingml/2006/main" noChangeAspect="1"/>
             </wp:cNvGraphicFramePr>
@@ -34,6 +33,176 @@
                         </a:ext>
                       </a:extLst>
                     </a:blip>
+                    <a:stretch>
+                      <a:fillRect/>
+                    </a:stretch>
+                  </pic:blipFill>
+                  <pic:spPr bwMode="auto">
+                    <a:xfrm>
+                      <a:off x="0" y="0"/>
+                      <a:ext cx="4634314" cy="3749902"/>
+                    </a:xfrm>
+                    <a:prstGeom prst="rect">
+                      <a:avLst/>
+                    </a:prstGeom>
+                    <a:noFill/>
+                    <a:ln>
+                      <a:noFill/>
+                    </a:ln>
+                  </pic:spPr>
+                </pic:pic>
+              </a:graphicData>
+            </a:graphic>
+          </wp:inline>
+        </w:drawing>
+      </w:r>
+    </w:p>
+    <w:p/>
+    <w:p>
+      <w:proofErr w:type="gramStart"/>
+      <w:r>
+        <w:t>test</w:t>
+      </w:r>
+      <w:proofErr w:type="gramEnd"/>
+    </w:p>
+    <w:p/>
+    <w:p>
+      <w:r>
+        <w:rPr>
+          <w:noProof/>
+        </w:rPr>
+        <w:drawing>
+          <wp:inline distT="0" distB="0" distL="0" distR="0" wp14:anchorId="5D189CE0" wp14:editId="1447200F">
+            <wp:extent cx="1911139" cy="876655"/>
+            <wp:effectExtent l="0" t="0" r="0" b="0"/>
+            <wp:docPr id="9" name="Picture 9" descr="Z:\w_Presentation\Brand\Brand info from knowledgecurve\004_PwC_LogoArtworksTemplates_10Sep2010_v1\Logos\Fixed\Screen\PNG\PwC_fl_c.png"/>
+            <wp:cNvGraphicFramePr>
+              <a:graphicFrameLocks xmlns:a="http://schemas.openxmlformats.org/drawingml/2006/main" noChangeAspect="1"/>
+            </wp:cNvGraphicFramePr>
+            <a:graphic xmlns:a="http://schemas.openxmlformats.org/drawingml/2006/main">
+              <a:graphicData uri="http://schemas.openxmlformats.org/drawingml/2006/picture">
+                <pic:pic xmlns:pic="http://schemas.openxmlformats.org/drawingml/2006/picture">
+                  <pic:nvPicPr>
+                    <pic:cNvPr id="0" name="Picture 1" descr="Z:\w_Presentation\Brand\Brand info from knowledgecurve\004_PwC_LogoArtworksTemplates_10Sep2010_v1\Logos\Fixed\Screen\PNG\PwC_fl_c.png"/>
+                    <pic:cNvPicPr>
+                      <a:picLocks noChangeAspect="1" noChangeArrowheads="1"/>
+                    </pic:cNvPicPr>
+                  </pic:nvPicPr>
+                  <pic:blipFill>
+                    <a:blip r:embed="rId6" cstate="print"/>
+                    <a:srcRect t="45793"/>
+                    <a:stretch>
+                      <a:fillRect/>
+                    </a:stretch>
+                  </pic:blipFill>
+                  <pic:spPr bwMode="auto">
+                    <a:xfrm>
+                      <a:off x="0" y="0"/>
+                      <a:ext cx="1911139" cy="876655"/>
+                    </a:xfrm>
+                    <a:prstGeom prst="rect">
+                      <a:avLst/>
+                    </a:prstGeom>
+                    <a:noFill/>
+                    <a:ln w="9525">
+                      <a:noFill/>
+                      <a:miter lim="800000"/>
+                      <a:headEnd/>
+                      <a:tailEnd/>
+                    </a:ln>
+                  </pic:spPr>
+                </pic:pic>
+              </a:graphicData>
+            </a:graphic>
+          </wp:inline>
+        </w:drawing>
+      </w:r>
+    </w:p>
+    <w:p/>
+    <w:p>
+      <w:r>
+        <w:rPr>
+          <w:noProof/>
+        </w:rPr>
+        <w:drawing>
+          <wp:inline distT="0" distB="0" distL="0" distR="0" wp14:anchorId="75C36D9F" wp14:editId="65516E1F">
+            <wp:extent cx="1911139" cy="876655"/>
+            <wp:effectExtent l="0" t="0" r="0" b="0"/>
+            <wp:docPr id="1" name="Picture 1" descr="Z:\w_Presentation\Brand\Brand info from knowledgecurve\004_PwC_LogoArtworksTemplates_10Sep2010_v1\Logos\Fixed\Screen\PNG\PwC_fl_c.png"/>
+            <wp:cNvGraphicFramePr>
+              <a:graphicFrameLocks xmlns:a="http://schemas.openxmlformats.org/drawingml/2006/main" noChangeAspect="1"/>
+            </wp:cNvGraphicFramePr>
+            <a:graphic xmlns:a="http://schemas.openxmlformats.org/drawingml/2006/main">
+              <a:graphicData uri="http://schemas.openxmlformats.org/drawingml/2006/picture">
+                <pic:pic xmlns:pic="http://schemas.openxmlformats.org/drawingml/2006/picture">
+                  <pic:nvPicPr>
+                    <pic:cNvPr id="0" name="Picture 1" descr="Z:\w_Presentation\Brand\Brand info from knowledgecurve\004_PwC_LogoArtworksTemplates_10Sep2010_v1\Logos\Fixed\Screen\PNG\PwC_fl_c.png"/>
+                    <pic:cNvPicPr>
+                      <a:picLocks noChangeAspect="1" noChangeArrowheads="1"/>
+                    </pic:cNvPicPr>
+                  </pic:nvPicPr>
+                  <pic:blipFill>
+                    <a:blip r:embed="rId6" cstate="print"/>
+                    <a:srcRect t="45793"/>
+                    <a:stretch>
+                      <a:fillRect/>
+                    </a:stretch>
+                  </pic:blipFill>
+                  <pic:spPr bwMode="auto">
+                    <a:xfrm>
+                      <a:off x="0" y="0"/>
+                      <a:ext cx="1911139" cy="876655"/>
+                    </a:xfrm>
+                    <a:prstGeom prst="rect">
+                      <a:avLst/>
+                    </a:prstGeom>
+                    <a:noFill/>
+                    <a:ln w="9525">
+                      <a:noFill/>
+                      <a:miter lim="800000"/>
+                      <a:headEnd/>
+                      <a:tailEnd/>
+                    </a:ln>
+                  </pic:spPr>
+                </pic:pic>
+              </a:graphicData>
+            </a:graphic>
+          </wp:inline>
+        </w:drawing>
+      </w:r>
+    </w:p>
+    <w:p>
+      <w:bookmarkStart w:id="0" w:name="_GoBack"/>
+      <w:r>
+        <w:rPr>
+          <w:noProof/>
+        </w:rPr>
+        <w:lastRenderedPageBreak/>
+        <w:drawing>
+          <wp:inline distT="0" distB="0" distL="0" distR="0" wp14:anchorId="22420649" wp14:editId="7BC57242">
+            <wp:extent cx="5270500" cy="3759200"/>
+            <wp:effectExtent l="0" t="0" r="12700" b="0"/>
+            <wp:docPr id="4" name="Picture 4" descr="&#10;" title="IMAGE2"/>
+            <wp:cNvGraphicFramePr>
+              <a:graphicFrameLocks xmlns:a="http://schemas.openxmlformats.org/drawingml/2006/main" noChangeAspect="1"/>
+            </wp:cNvGraphicFramePr>
+            <a:graphic xmlns:a="http://schemas.openxmlformats.org/drawingml/2006/main">
+              <a:graphicData uri="http://schemas.openxmlformats.org/drawingml/2006/picture">
+                <pic:pic xmlns:pic="http://schemas.openxmlformats.org/drawingml/2006/picture">
+                  <pic:nvPicPr>
+                    <pic:cNvPr id="0" name="Picture 1" descr="Macintosh HD:Users:theodore:Desktop:tmp:word:media:image1.png"/>
+                    <pic:cNvPicPr>
+                      <a:picLocks noChangeAspect="1" noChangeArrowheads="1"/>
+                    </pic:cNvPicPr>
+                  </pic:nvPicPr>
+                  <pic:blipFill>
+                    <a:blip r:embed="rId7">
+                      <a:extLst>
+                        <a:ext uri="{28A0092B-C50C-407E-A947-70E740481C1C}">
+                          <a14:useLocalDpi xmlns:a14="http://schemas.microsoft.com/office/drawing/2010/main" val="0"/>
+                        </a:ext>
+                      </a:extLst>
+                    </a:blip>
                     <a:srcRect/>
                     <a:stretch>
                       <a:fillRect/>
@@ -42,7 +211,7 @@
                   <pic:spPr bwMode="auto">
                     <a:xfrm>
                       <a:off x="0" y="0"/>
-                      <a:ext cx="5270500" cy="3949700"/>
+                      <a:ext cx="5270500" cy="3759200"/>
                     </a:xfrm>
                     <a:prstGeom prst="rect">
                       <a:avLst/>
@@ -59,6 +228,73 @@
         </w:drawing>
       </w:r>
       <w:bookmarkEnd w:id="0"/>
+      <w:r>
+        <w:rPr>
+          <w:noProof/>
+        </w:rPr>
+        <w:drawing>
+          <wp:anchor distT="0" distB="0" distL="114300" distR="114300" simplePos="0" relativeHeight="251659264" behindDoc="0" locked="0" layoutInCell="1" allowOverlap="1" wp14:anchorId="19E9DE2F" wp14:editId="6E901D28">
+            <wp:simplePos x="0" y="0"/>
+            <wp:positionH relativeFrom="column">
+              <wp:posOffset>-482600</wp:posOffset>
+            </wp:positionH>
+            <wp:positionV relativeFrom="paragraph">
+              <wp:posOffset>-1750695</wp:posOffset>
+            </wp:positionV>
+            <wp:extent cx="1143000" cy="1143000"/>
+            <wp:effectExtent l="0" t="0" r="0" b="0"/>
+            <wp:wrapNone/>
+            <wp:docPr id="171" name="Picture 171" descr="Macintosh HD:Users:theodore:Downloads:white pie.png"/>
+            <wp:cNvGraphicFramePr>
+              <a:graphicFrameLocks xmlns:a="http://schemas.openxmlformats.org/drawingml/2006/main" noChangeAspect="1"/>
+            </wp:cNvGraphicFramePr>
+            <a:graphic xmlns:a="http://schemas.openxmlformats.org/drawingml/2006/main">
+              <a:graphicData uri="http://schemas.openxmlformats.org/drawingml/2006/picture">
+                <pic:pic xmlns:pic="http://schemas.openxmlformats.org/drawingml/2006/picture">
+                  <pic:nvPicPr>
+                    <pic:cNvPr id="0" name="Picture 5" descr="Macintosh HD:Users:theodore:Downloads:white pie.png"/>
+                    <pic:cNvPicPr>
+                      <a:picLocks noChangeAspect="1" noChangeArrowheads="1"/>
+                    </pic:cNvPicPr>
+                  </pic:nvPicPr>
+                  <pic:blipFill>
+                    <a:blip r:embed="rId8">
+                      <a:extLst>
+                        <a:ext uri="{28A0092B-C50C-407E-A947-70E740481C1C}">
+                          <a14:useLocalDpi xmlns:a14="http://schemas.microsoft.com/office/drawing/2010/main" val="0"/>
+                        </a:ext>
+                      </a:extLst>
+                    </a:blip>
+                    <a:srcRect/>
+                    <a:stretch>
+                      <a:fillRect/>
+                    </a:stretch>
+                  </pic:blipFill>
+                  <pic:spPr bwMode="auto">
+                    <a:xfrm>
+                      <a:off x="0" y="0"/>
+                      <a:ext cx="1143000" cy="1143000"/>
+                    </a:xfrm>
+                    <a:prstGeom prst="rect">
+                      <a:avLst/>
+                    </a:prstGeom>
+                    <a:noFill/>
+                    <a:ln>
+                      <a:noFill/>
+                    </a:ln>
+                  </pic:spPr>
+                </pic:pic>
+              </a:graphicData>
+            </a:graphic>
+            <wp14:sizeRelH relativeFrom="page">
+              <wp14:pctWidth>0</wp14:pctWidth>
+            </wp14:sizeRelH>
+            <wp14:sizeRelV relativeFrom="page">
+              <wp14:pctHeight>0</wp14:pctHeight>
+            </wp14:sizeRelV>
+          </wp:anchor>
+        </w:drawing>
+      </w:r>
     </w:p>
     <w:sectPr>
       <w:pgSz w:w="11900" w:h="16840"/>

</xml_diff>